<commit_message>
optimize and test drivers of display modules
</commit_message>
<xml_diff>
--- a/Test/WireConnection.docx
+++ b/Test/WireConnection.docx
@@ -372,6 +372,13 @@
         </w:rPr>
         <w:t>TM1650 4-digital LED</w:t>
       </w:r>
+      <w:r>
+        <w:rPr>
+          <w:b/>
+          <w:bCs/>
+        </w:rPr>
+        <w:t>s for timer</w:t>
+      </w:r>
     </w:p>
     <w:p>
       <w:pPr>
@@ -391,7 +398,10 @@
         <w:t xml:space="preserve">SCL – </w:t>
       </w:r>
       <w:r>
-        <w:t>GPIO5</w:t>
+        <w:t>GPIO</w:t>
+      </w:r>
+      <w:r>
+        <w:t>18</w:t>
       </w:r>
     </w:p>
     <w:p>
@@ -415,7 +425,77 @@
         <w:t xml:space="preserve"> </w:t>
       </w:r>
       <w:r>
-        <w:t>GPIO4</w:t>
+        <w:t>GPIO</w:t>
+      </w:r>
+      <w:r>
+        <w:t>19</w:t>
+      </w:r>
+    </w:p>
+    <w:p>
+      <w:pPr>
+        <w:pStyle w:val="a7"/>
+        <w:numPr>
+          <w:ilvl w:val="0"/>
+          <w:numId w:val="1"/>
+        </w:numPr>
+        <w:ind w:firstLineChars="0"/>
+      </w:pPr>
+      <w:r>
+        <w:rPr>
+          <w:b/>
+          <w:bCs/>
+        </w:rPr>
+        <w:t xml:space="preserve">TM1650 4-digital LEDs for </w:t>
+      </w:r>
+      <w:r>
+        <w:rPr>
+          <w:rFonts w:hint="eastAsia"/>
+          <w:b/>
+          <w:bCs/>
+        </w:rPr>
+        <w:t>scorer</w:t>
+      </w:r>
+    </w:p>
+    <w:p>
+      <w:pPr>
+        <w:pStyle w:val="a7"/>
+        <w:ind w:left="360" w:firstLineChars="0" w:firstLine="0"/>
+      </w:pPr>
+      <w:r>
+        <w:t>VCC – 5V</w:t>
+      </w:r>
+    </w:p>
+    <w:p>
+      <w:pPr>
+        <w:pStyle w:val="a7"/>
+        <w:ind w:left="360" w:firstLineChars="0" w:firstLine="0"/>
+      </w:pPr>
+      <w:r>
+        <w:rPr>
+          <w:rFonts w:hint="eastAsia"/>
+        </w:rPr>
+        <w:t>S</w:t>
+      </w:r>
+      <w:r>
+        <w:t>CL – GPIO25</w:t>
+      </w:r>
+    </w:p>
+    <w:p>
+      <w:pPr>
+        <w:pStyle w:val="a7"/>
+        <w:ind w:left="360" w:firstLineChars="0" w:firstLine="0"/>
+        <w:rPr>
+          <w:rFonts w:hint="eastAsia"/>
+        </w:rPr>
+      </w:pPr>
+      <w:r>
+        <w:rPr>
+          <w:rFonts w:hint="eastAsia"/>
+        </w:rPr>
+        <w:t>S</w:t>
+      </w:r>
+      <w:r>
+        <w:t>DA – GPIO26</w:t>
       </w:r>
     </w:p>
     <w:sectPr>

</xml_diff>

<commit_message>
minor changes before start coding main.py
</commit_message>
<xml_diff>
--- a/Test/WireConnection.docx
+++ b/Test/WireConnection.docx
@@ -547,21 +547,21 @@
       <w:pPr>
         <w:pStyle w:val="a7"/>
         <w:ind w:left="360" w:firstLineChars="0" w:firstLine="0"/>
-        <w:rPr>
-          <w:rFonts w:hint="eastAsia"/>
-        </w:rPr>
-      </w:pPr>
-      <w:r>
-        <w:t xml:space="preserve">IO - </w:t>
-      </w:r>
-    </w:p>
-    <w:p>
-      <w:pPr>
-        <w:rPr>
-          <w:rFonts w:hint="eastAsia"/>
-        </w:rPr>
-      </w:pPr>
-    </w:p>
+      </w:pPr>
+      <w:r>
+        <w:t xml:space="preserve">IO </w:t>
+      </w:r>
+      <w:r>
+        <w:t>–</w:t>
+      </w:r>
+      <w:r>
+        <w:t xml:space="preserve"> </w:t>
+      </w:r>
+      <w:r>
+        <w:t>GPIO0</w:t>
+      </w:r>
+    </w:p>
+    <w:p/>
     <w:p>
       <w:pPr>
         <w:pStyle w:val="a7"/>
@@ -663,9 +663,6 @@
       <w:pPr>
         <w:pStyle w:val="a7"/>
         <w:ind w:left="360" w:firstLineChars="0" w:firstLine="0"/>
-        <w:rPr>
-          <w:rFonts w:hint="eastAsia"/>
-        </w:rPr>
       </w:pPr>
       <w:r>
         <w:t>BACK -</w:t>

</xml_diff>